<commit_message>
Geupdate versie van het team contract
</commit_message>
<xml_diff>
--- a/Administratie/Teamcontract V2B Groep 1.docx
+++ b/Administratie/Teamcontract V2B Groep 1.docx
@@ -1001,17 +1001,6 @@
         </w:rPr>
         <w:t>Het hoogst mogelijke.</w:t>
       </w:r>
-    </w:p>
-    <w:p>
-      <w:pPr>
-        <w:jc w:val="both"/>
-      </w:pPr>
-    </w:p>
-    <w:p/>
-    <w:p>
-      <w:r>
-        <w:br/>
-      </w:r>
       <w:r>
         <w:br/>
       </w:r>
@@ -1055,33 +1044,7 @@
     <w:p>
       <w:pPr>
         <w:pStyle w:val="Kop4"/>
-        <w:rPr>
-          <w:color w:val="4F81BD"/>
-        </w:rPr>
-      </w:pPr>
-    </w:p>
-    <w:p>
-      <w:pPr>
-        <w:pStyle w:val="Kop4"/>
-        <w:rPr>
-          <w:color w:val="4F81BD"/>
-        </w:rPr>
-      </w:pPr>
-    </w:p>
-    <w:p>
-      <w:pPr>
-        <w:pStyle w:val="Kop4"/>
-        <w:rPr>
-          <w:color w:val="4F81BD"/>
-        </w:rPr>
-      </w:pPr>
-    </w:p>
-    <w:p>
-      <w:pPr>
-        <w:pStyle w:val="Kop4"/>
-      </w:pPr>
-      <w:bookmarkStart w:id="0" w:name="_GoBack"/>
-      <w:bookmarkEnd w:id="0"/>
+      </w:pPr>
       <w:r>
         <w:rPr>
           <w:color w:val="4F81BD"/>
@@ -1407,6 +1370,7 @@
               <w:ind w:left="-115"/>
             </w:pPr>
             <w:r>
+              <w:lastRenderedPageBreak/>
               <w:t>Marten Butter</w:t>
             </w:r>
           </w:p>
@@ -2173,6 +2137,7 @@
           <w:b/>
           <w:bCs/>
         </w:rPr>
+        <w:lastRenderedPageBreak/>
         <w:t xml:space="preserve">Hoe worden taken verdeeld? </w:t>
       </w:r>
     </w:p>
@@ -2316,121 +2281,203 @@
           <w:b/>
           <w:bCs/>
         </w:rPr>
+        <w:t>Welke ‘consequentie’ staat er op overtreding van de regels uit dit contract?</w:t>
+      </w:r>
+      <w:r>
+        <w:br/>
+      </w:r>
+      <w:r>
+        <w:rPr>
+          <w:rFonts w:ascii="Calibri" w:eastAsia="Calibri" w:hAnsi="Calibri" w:cs="Calibri"/>
+        </w:rPr>
+        <w:t>Bij 3 officiële waarschuwingen zal er overleg plaatsvinden over deze persoon met de opdrachtgever, met als ultimatum een mogelijke verwijdering uit het team.</w:t>
+      </w:r>
+      <w:r>
+        <w:rPr>
+          <w:rFonts w:ascii="Calibri" w:eastAsia="Calibri" w:hAnsi="Calibri" w:cs="Calibri"/>
+          <w:b/>
+          <w:bCs/>
+        </w:rPr>
+        <w:t xml:space="preserve"> </w:t>
+      </w:r>
+    </w:p>
+    <w:p>
+      <w:r>
+        <w:br/>
+      </w:r>
+    </w:p>
+    <w:p>
+      <w:r>
+        <w:rPr>
+          <w:rFonts w:ascii="Calibri" w:eastAsia="Calibri" w:hAnsi="Calibri" w:cs="Calibri"/>
+          <w:b/>
+          <w:bCs/>
+        </w:rPr>
+        <w:t>Schrijf hier de afspraken die je verder als team maakt.</w:t>
+      </w:r>
+      <w:r>
+        <w:br/>
+      </w:r>
+      <w:r>
+        <w:rPr>
+          <w:rFonts w:ascii="Calibri" w:eastAsia="Calibri" w:hAnsi="Calibri" w:cs="Calibri"/>
+          <w:bCs/>
+        </w:rPr>
+        <w:t>Eerlijkheid tegenover elkaar over alles behalve heel erg persoonlijke dingen en pincodes</w:t>
+      </w:r>
+    </w:p>
+    <w:p>
+      <w:r>
+        <w:br/>
+      </w:r>
+      <w:r>
+        <w:br/>
+      </w:r>
+      <w:r>
+        <w:br/>
+      </w:r>
+    </w:p>
+    <w:p>
+      <w:r>
+        <w:rPr>
+          <w:rFonts w:ascii="Calibri" w:eastAsia="Calibri" w:hAnsi="Calibri" w:cs="Calibri"/>
+          <w:b/>
+          <w:bCs/>
+        </w:rPr>
+        <w:t>3. Beschikbaarheid projectleden tijdens de projectweken:</w:t>
+      </w:r>
+    </w:p>
+    <w:p>
+      <w:r>
         <w:lastRenderedPageBreak/>
-        <w:t>Welke ‘consequentie’ staat er op overtreding van de regels uit dit contract?</w:t>
-      </w:r>
-      <w:r>
-        <w:br/>
-      </w:r>
-      <w:r>
-        <w:rPr>
-          <w:rFonts w:ascii="Calibri" w:eastAsia="Calibri" w:hAnsi="Calibri" w:cs="Calibri"/>
-        </w:rPr>
-        <w:t>Bij 3 officiële waarschuwingen zal er overleg plaatsvinden over deze persoon met de opdrachtgever, met als ultimatum een mogelijke verwijdering uit het team.</w:t>
-      </w:r>
-      <w:r>
-        <w:rPr>
-          <w:rFonts w:ascii="Calibri" w:eastAsia="Calibri" w:hAnsi="Calibri" w:cs="Calibri"/>
-          <w:b/>
-          <w:bCs/>
+        <w:t>Rene de Kluis:</w:t>
+      </w:r>
+    </w:p>
+    <w:p>
+      <w:r>
+        <w:t>Afwezig op maandag 13:00-18.00 en vrijdag 16:00-21:00, verder aanwezig of mogelijkheid tot werken.</w:t>
+      </w:r>
+    </w:p>
+    <w:p>
+      <w:r>
+        <w:t>Arco Gelderblom:</w:t>
+      </w:r>
+    </w:p>
+    <w:p>
+      <w:r>
+        <w:t xml:space="preserve">In principe alle dagen gedurende de projectweken aanwezig. Maximaal 2 dagen (overdag) niet, ik heb echter afspraken gemaakt dat deze 3 weken volledig vrij zijn van overige bezigheden. </w:t>
+      </w:r>
+    </w:p>
+    <w:p>
+      <w:r>
+        <w:t>Brent Cranko:</w:t>
+      </w:r>
+    </w:p>
+    <w:p>
+      <w:r>
+        <w:t>Elke dag beschikbaar en aanwezig.</w:t>
+      </w:r>
+    </w:p>
+    <w:p>
+      <w:r>
+        <w:t>Marten Butter:</w:t>
+      </w:r>
+    </w:p>
+    <w:p>
+      <w:r>
+        <w:t>Ik ben waar mogelijk elke dag van 10 tot 17 aanwezig. Het is mogelijk dat ik doktersafspraken heb en delen van de dag niet aanwezig ben.</w:t>
+      </w:r>
+      <w:bookmarkStart w:id="0" w:name="_GoBack"/>
+      <w:bookmarkEnd w:id="0"/>
+      <w:r>
+        <w:br/>
+      </w:r>
+    </w:p>
+    <w:p>
+      <w:r>
+        <w:rPr>
+          <w:rFonts w:ascii="Calibri" w:eastAsia="Calibri" w:hAnsi="Calibri" w:cs="Calibri"/>
+          <w:b/>
+          <w:bCs/>
+        </w:rPr>
+        <w:t>5. Repository</w:t>
+      </w:r>
+      <w:r>
+        <w:rPr>
+          <w:rFonts w:ascii="Calibri" w:eastAsia="Calibri" w:hAnsi="Calibri" w:cs="Calibri"/>
         </w:rPr>
         <w:t xml:space="preserve"> </w:t>
       </w:r>
     </w:p>
     <w:p>
       <w:r>
-        <w:br/>
-      </w:r>
-    </w:p>
-    <w:p>
-      <w:r>
-        <w:rPr>
-          <w:rFonts w:ascii="Calibri" w:eastAsia="Calibri" w:hAnsi="Calibri" w:cs="Calibri"/>
-          <w:b/>
-          <w:bCs/>
-        </w:rPr>
-        <w:t>Schrijf hier de afspraken die je verder als team maakt.</w:t>
-      </w:r>
-      <w:r>
-        <w:br/>
-      </w:r>
-      <w:r>
-        <w:rPr>
-          <w:rFonts w:ascii="Calibri" w:eastAsia="Calibri" w:hAnsi="Calibri" w:cs="Calibri"/>
-          <w:bCs/>
-        </w:rPr>
-        <w:t>Eerlijkheid tegenover elkaar over alles behalve heel erg persoonlijke dingen en pincodes</w:t>
-      </w:r>
-    </w:p>
-    <w:p>
-      <w:r>
-        <w:br/>
-      </w:r>
-      <w:r>
-        <w:br/>
-      </w:r>
-      <w:r>
-        <w:br/>
-      </w:r>
-    </w:p>
-    <w:p>
-      <w:r>
-        <w:rPr>
-          <w:rFonts w:ascii="Calibri" w:eastAsia="Calibri" w:hAnsi="Calibri" w:cs="Calibri"/>
-          <w:b/>
-          <w:bCs/>
-        </w:rPr>
-        <w:t>3. Beschikbaarheid projectleden tijdens de projectweken:</w:t>
-      </w:r>
-    </w:p>
-    <w:p>
-      <w:r>
-        <w:t>Rene de Kluis:</w:t>
-      </w:r>
-    </w:p>
-    <w:p>
-      <w:r>
-        <w:t>Afwezig op maandag 13:00-18.00 en vrijdag 16:00-21:00, verder aanwezig of mogelijkheid tot werken.</w:t>
-      </w:r>
-    </w:p>
-    <w:p>
-      <w:r>
-        <w:t>Arco Gelderblom:</w:t>
-      </w:r>
-    </w:p>
-    <w:p>
-      <w:r>
-        <w:t xml:space="preserve">In principe alle dagen gedurende de projectweken aanwezig. Maximaal 2 dagen (overdag) niet, ik heb echter afspraken gemaakt dat deze 3 weken volledig vrij zijn van overige bezigheden. </w:t>
-      </w:r>
-    </w:p>
-    <w:p>
-      <w:r>
-        <w:t>Brent Cranko:</w:t>
-      </w:r>
-    </w:p>
-    <w:p>
-      <w:r>
-        <w:t>Elke dag beschikbaar en aanwezig.</w:t>
-      </w:r>
-    </w:p>
-    <w:p>
-      <w:r>
-        <w:t>Marten Butter:</w:t>
-      </w:r>
-    </w:p>
-    <w:p>
-      <w:r>
-        <w:br/>
-      </w:r>
-    </w:p>
-    <w:p>
-      <w:r>
-        <w:rPr>
-          <w:rFonts w:ascii="Calibri" w:eastAsia="Calibri" w:hAnsi="Calibri" w:cs="Calibri"/>
-          <w:b/>
-          <w:bCs/>
-        </w:rPr>
-        <w:t>5. Repository</w:t>
+        <w:rPr>
+          <w:rFonts w:ascii="Calibri" w:eastAsia="Calibri" w:hAnsi="Calibri" w:cs="Calibri"/>
+        </w:rPr>
+        <w:t xml:space="preserve">Wijs een groepslid aan dat verantwoordelijk is voor het up-to-date en compleet houden van de repository. Dit groepslid kan anderen aanspreken als de repository niet compleet is. </w:t>
+      </w:r>
+    </w:p>
+    <w:p>
+      <w:r>
+        <w:rPr>
+          <w:rFonts w:ascii="Calibri" w:eastAsia="Calibri" w:hAnsi="Calibri" w:cs="Calibri"/>
+          <w:b/>
+          <w:bCs/>
+        </w:rPr>
+        <w:t>Verantwoordelijke:</w:t>
+      </w:r>
+    </w:p>
+    <w:p>
+      <w:r>
+        <w:t>Marten Butter</w:t>
+      </w:r>
+      <w:r>
+        <w:br/>
+      </w:r>
+    </w:p>
+    <w:p>
+      <w:r>
+        <w:rPr>
+          <w:rFonts w:ascii="Calibri" w:eastAsia="Calibri" w:hAnsi="Calibri" w:cs="Calibri"/>
+          <w:b/>
+          <w:bCs/>
+        </w:rPr>
+        <w:t>6. Projectrollen definieren.</w:t>
+      </w:r>
+    </w:p>
+    <w:p>
+      <w:r>
+        <w:rPr>
+          <w:rFonts w:ascii="Calibri" w:eastAsia="Calibri" w:hAnsi="Calibri" w:cs="Calibri"/>
+        </w:rPr>
+        <w:t>Bedenk voor elk teamlid minstens één rol of verantwoordelijkheid. Motiveer de keuze van het teamlid voor de rol.</w:t>
+      </w:r>
+    </w:p>
+    <w:p>
+      <w:r>
+        <w:t>Teamleider: Brent Cranko</w:t>
+      </w:r>
+      <w:r>
+        <w:br/>
+      </w:r>
+      <w:r>
+        <w:t>Brent wordt teamleider omdat hij goed is in overzicht houden en het aansturen van mensen.</w:t>
+      </w:r>
+      <w:r>
+        <w:br/>
+      </w:r>
+      <w:r>
+        <w:br/>
+      </w:r>
+    </w:p>
+    <w:p>
+      <w:r>
+        <w:rPr>
+          <w:rFonts w:ascii="Calibri" w:eastAsia="Calibri" w:hAnsi="Calibri" w:cs="Calibri"/>
+          <w:b/>
+          <w:bCs/>
+        </w:rPr>
+        <w:t>7. Ondertekening</w:t>
       </w:r>
       <w:r>
         <w:rPr>
@@ -2444,118 +2491,41 @@
         <w:rPr>
           <w:rFonts w:ascii="Calibri" w:eastAsia="Calibri" w:hAnsi="Calibri" w:cs="Calibri"/>
         </w:rPr>
-        <w:t xml:space="preserve">Wijs een groepslid aan dat verantwoordelijk is voor het up-to-date en compleet houden van de repository. Dit groepslid kan anderen aanspreken als de repository niet compleet is. </w:t>
-      </w:r>
-    </w:p>
-    <w:p>
-      <w:r>
-        <w:rPr>
-          <w:rFonts w:ascii="Calibri" w:eastAsia="Calibri" w:hAnsi="Calibri" w:cs="Calibri"/>
-          <w:b/>
-          <w:bCs/>
-        </w:rPr>
-        <w:t>Verantwoordelijke:</w:t>
-      </w:r>
-    </w:p>
-    <w:p>
-      <w:r>
-        <w:t>Marten Butter</w:t>
-      </w:r>
-      <w:r>
-        <w:br/>
-      </w:r>
-    </w:p>
-    <w:p>
-      <w:r>
-        <w:rPr>
-          <w:rFonts w:ascii="Calibri" w:eastAsia="Calibri" w:hAnsi="Calibri" w:cs="Calibri"/>
-          <w:b/>
-          <w:bCs/>
-        </w:rPr>
-        <w:t>6. Projectrollen definieren.</w:t>
-      </w:r>
-    </w:p>
-    <w:p>
-      <w:r>
-        <w:rPr>
-          <w:rFonts w:ascii="Calibri" w:eastAsia="Calibri" w:hAnsi="Calibri" w:cs="Calibri"/>
-        </w:rPr>
-        <w:t>Bedenk voor elk teamlid minstens één rol of verantwoordelijkheid. Motiveer de keuze van het teamlid voor de rol.</w:t>
-      </w:r>
-    </w:p>
-    <w:p>
-      <w:r>
-        <w:t>Teamleider: Brent Cranko</w:t>
-      </w:r>
-      <w:r>
-        <w:br/>
-      </w:r>
-      <w:r>
-        <w:t>Brent wordt teamleider omdat hij goed is in overzicht houden en het aansturen van mensen.</w:t>
-      </w:r>
-      <w:r>
-        <w:br/>
-      </w:r>
-      <w:r>
-        <w:br/>
-      </w:r>
-    </w:p>
-    <w:p>
-      <w:r>
-        <w:rPr>
-          <w:rFonts w:ascii="Calibri" w:eastAsia="Calibri" w:hAnsi="Calibri" w:cs="Calibri"/>
-          <w:b/>
-          <w:bCs/>
-        </w:rPr>
-        <w:t>7. Ondertekening</w:t>
-      </w:r>
-      <w:r>
-        <w:rPr>
-          <w:rFonts w:ascii="Calibri" w:eastAsia="Calibri" w:hAnsi="Calibri" w:cs="Calibri"/>
-        </w:rPr>
-        <w:t xml:space="preserve"> </w:t>
-      </w:r>
-    </w:p>
-    <w:p>
-      <w:r>
-        <w:rPr>
-          <w:rFonts w:ascii="Calibri" w:eastAsia="Calibri" w:hAnsi="Calibri" w:cs="Calibri"/>
-        </w:rPr>
+        <w:t>Met de afspraken in dit teamcontract ga ik akkoord.</w:t>
+      </w:r>
+    </w:p>
+    <w:p>
+      <w:r>
+        <w:br/>
+      </w:r>
+    </w:p>
+    <w:p>
+      <w:r>
+        <w:rPr>
+          <w:rFonts w:ascii="Calibri" w:eastAsia="Calibri" w:hAnsi="Calibri" w:cs="Calibri"/>
+        </w:rPr>
+        <w:t xml:space="preserve">Handtekening voor akkoord  Rene de Kluis: </w:t>
+      </w:r>
+    </w:p>
+    <w:p>
+      <w:r>
+        <w:br/>
+      </w:r>
+      <w:r>
+        <w:br/>
+      </w:r>
+    </w:p>
+    <w:p>
+      <w:r>
+        <w:rPr>
+          <w:rFonts w:ascii="Calibri" w:eastAsia="Calibri" w:hAnsi="Calibri" w:cs="Calibri"/>
+        </w:rPr>
+        <w:t xml:space="preserve">Handtekening voor akkoord  Arco Gelderblom: </w:t>
+      </w:r>
+    </w:p>
+    <w:p>
+      <w:r>
         <w:lastRenderedPageBreak/>
-        <w:t>Met de afspraken in dit teamcontract ga ik akkoord.</w:t>
-      </w:r>
-    </w:p>
-    <w:p>
-      <w:r>
-        <w:br/>
-      </w:r>
-    </w:p>
-    <w:p>
-      <w:r>
-        <w:rPr>
-          <w:rFonts w:ascii="Calibri" w:eastAsia="Calibri" w:hAnsi="Calibri" w:cs="Calibri"/>
-        </w:rPr>
-        <w:t xml:space="preserve">Handtekening voor akkoord  Rene de Kluis: </w:t>
-      </w:r>
-    </w:p>
-    <w:p>
-      <w:r>
-        <w:br/>
-      </w:r>
-      <w:r>
-        <w:br/>
-      </w:r>
-    </w:p>
-    <w:p>
-      <w:r>
-        <w:rPr>
-          <w:rFonts w:ascii="Calibri" w:eastAsia="Calibri" w:hAnsi="Calibri" w:cs="Calibri"/>
-        </w:rPr>
-        <w:t xml:space="preserve">Handtekening voor akkoord  Arco Gelderblom: </w:t>
-      </w:r>
-    </w:p>
-    <w:p>
-      <w:r>
         <w:br/>
       </w:r>
       <w:r>
@@ -3578,6 +3548,12 @@
 </file>
 
 <file path=customXml/item1.xml><?xml version="1.0" encoding="utf-8"?>
+<p:properties xmlns:p="http://schemas.microsoft.com/office/2006/metadata/properties" xmlns:xsi="http://www.w3.org/2001/XMLSchema-instance" xmlns:pc="http://schemas.microsoft.com/office/infopath/2007/PartnerControls">
+  <documentManagement/>
+</p:properties>
+</file>
+
+<file path=customXml/item2.xml><?xml version="1.0" encoding="utf-8"?>
 <ct:contentTypeSchema xmlns:ct="http://schemas.microsoft.com/office/2006/metadata/contentType" xmlns:ma="http://schemas.microsoft.com/office/2006/metadata/properties/metaAttributes" ct:_="" ma:_="" ma:contentTypeName="Document" ma:contentTypeID="0x0101005482E0FAFE580A4A90AE260043697E6F" ma:contentTypeVersion="2" ma:contentTypeDescription="Een nieuw document maken." ma:contentTypeScope="" ma:versionID="8fb62b114feff957bfd4cb8ec2a11fe0">
   <xsd:schema xmlns:xsd="http://www.w3.org/2001/XMLSchema" xmlns:xs="http://www.w3.org/2001/XMLSchema" xmlns:p="http://schemas.microsoft.com/office/2006/metadata/properties" xmlns:ns2="15ce71b8-92b5-4d42-93e0-fad89e64317b" targetNamespace="http://schemas.microsoft.com/office/2006/metadata/properties" ma:root="true" ma:fieldsID="a6c03c8688e14a8719cdd4030430179e" ns2:_="">
     <xsd:import namespace="15ce71b8-92b5-4d42-93e0-fad89e64317b"/>
@@ -3725,12 +3701,6 @@
 </ct:contentTypeSchema>
 </file>
 
-<file path=customXml/item2.xml><?xml version="1.0" encoding="utf-8"?>
-<p:properties xmlns:p="http://schemas.microsoft.com/office/2006/metadata/properties" xmlns:xsi="http://www.w3.org/2001/XMLSchema-instance" xmlns:pc="http://schemas.microsoft.com/office/infopath/2007/PartnerControls">
-  <documentManagement/>
-</p:properties>
-</file>
-
 <file path=customXml/item3.xml><?xml version="1.0" encoding="utf-8"?>
 <?mso-contentType ?>
 <FormTemplates xmlns="http://schemas.microsoft.com/sharepoint/v3/contenttype/forms">
@@ -3745,6 +3715,15 @@
 </file>
 
 <file path=customXml/itemProps1.xml><?xml version="1.0" encoding="utf-8"?>
+<ds:datastoreItem xmlns:ds="http://schemas.openxmlformats.org/officeDocument/2006/customXml" ds:itemID="{26A8B7EB-1783-4BD0-B2CE-296ACE4C7846}">
+  <ds:schemaRefs>
+    <ds:schemaRef ds:uri="http://schemas.microsoft.com/office/2006/metadata/properties"/>
+    <ds:schemaRef ds:uri="http://schemas.microsoft.com/office/infopath/2007/PartnerControls"/>
+  </ds:schemaRefs>
+</ds:datastoreItem>
+</file>
+
+<file path=customXml/itemProps2.xml><?xml version="1.0" encoding="utf-8"?>
 <ds:datastoreItem xmlns:ds="http://schemas.openxmlformats.org/officeDocument/2006/customXml" ds:itemID="{BB19ABB7-31B0-4658-9826-D4AEC1DD99FD}">
   <ds:schemaRefs>
     <ds:schemaRef ds:uri="http://schemas.microsoft.com/office/2006/metadata/contentType"/>
@@ -3762,22 +3741,6 @@
 </ds:datastoreItem>
 </file>
 
-<file path=customXml/itemProps2.xml><?xml version="1.0" encoding="utf-8"?>
-<ds:datastoreItem xmlns:ds="http://schemas.openxmlformats.org/officeDocument/2006/customXml" ds:itemID="{26A8B7EB-1783-4BD0-B2CE-296ACE4C7846}">
-  <ds:schemaRefs>
-    <ds:schemaRef ds:uri="http://purl.org/dc/terms/"/>
-    <ds:schemaRef ds:uri="http://schemas.openxmlformats.org/package/2006/metadata/core-properties"/>
-    <ds:schemaRef ds:uri="http://purl.org/dc/dcmitype/"/>
-    <ds:schemaRef ds:uri="http://schemas.microsoft.com/office/2006/documentManagement/types"/>
-    <ds:schemaRef ds:uri="http://purl.org/dc/elements/1.1/"/>
-    <ds:schemaRef ds:uri="http://schemas.microsoft.com/office/2006/metadata/properties"/>
-    <ds:schemaRef ds:uri="http://schemas.microsoft.com/office/infopath/2007/PartnerControls"/>
-    <ds:schemaRef ds:uri="15ce71b8-92b5-4d42-93e0-fad89e64317b"/>
-    <ds:schemaRef ds:uri="http://www.w3.org/XML/1998/namespace"/>
-  </ds:schemaRefs>
-</ds:datastoreItem>
-</file>
-
 <file path=customXml/itemProps3.xml><?xml version="1.0" encoding="utf-8"?>
 <ds:datastoreItem xmlns:ds="http://schemas.openxmlformats.org/officeDocument/2006/customXml" ds:itemID="{A8876C0A-2C56-48B6-B6B7-C6CE37DE0C05}">
   <ds:schemaRefs>
@@ -3787,7 +3750,7 @@
 </file>
 
 <file path=customXml/itemProps4.xml><?xml version="1.0" encoding="utf-8"?>
-<ds:datastoreItem xmlns:ds="http://schemas.openxmlformats.org/officeDocument/2006/customXml" ds:itemID="{33F82348-BE91-4805-A3B1-4FC04779E63B}">
+<ds:datastoreItem xmlns:ds="http://schemas.openxmlformats.org/officeDocument/2006/customXml" ds:itemID="{BAD470B9-CA08-4714-909F-0FB67590CA92}">
   <ds:schemaRefs>
     <ds:schemaRef ds:uri="http://schemas.openxmlformats.org/officeDocument/2006/bibliography"/>
   </ds:schemaRefs>

</xml_diff>